<commit_message>
5th July 2015 1. Changed name of Demultiplex script from demultiplex_V4 to DemultiplexoR 2. Added a new script which extracts CDR3 and complete AA sequence from five part identifier 3. Edit pipeline to incorporate these changes
</commit_message>
<xml_diff>
--- a/Pipeline for TCR analysis.docx
+++ b/Pipeline for TCR analysis.docx
@@ -9,8 +9,6 @@
           <w:bCs/>
         </w:rPr>
       </w:pPr>
-      <w:bookmarkStart w:id="0" w:name="_GoBack"/>
-      <w:bookmarkEnd w:id="0"/>
       <w:r>
         <w:rPr>
           <w:b/>
@@ -71,7 +69,7 @@
         </w:numPr>
       </w:pPr>
       <w:r>
-        <w:t>Check file names; the first tread should be R1, the second should be R2 and contain index (small file) and the third should be R3 and contain reverse read.</w:t>
+        <w:t>Check file names; the first read should be R1, the second should be R2 and contain index (small file) and the third should be R3 and contain reverse read.</w:t>
       </w:r>
       <w:r>
         <w:t xml:space="preserve"> NOTE this nomenclature differs in different sequence runs.</w:t>
@@ -97,12 +95,20 @@
       <w:r>
         <w:t xml:space="preserve"> in </w:t>
       </w:r>
-      <w:r>
-        <w:rPr>
-          <w:b/>
-        </w:rPr>
-        <w:t>demultiplex_V4.R</w:t>
-      </w:r>
+      <w:proofErr w:type="spellStart"/>
+      <w:r>
+        <w:rPr>
+          <w:b/>
+        </w:rPr>
+        <w:t>DemultiplexoR</w:t>
+      </w:r>
+      <w:r>
+        <w:rPr>
+          <w:b/>
+        </w:rPr>
+        <w:t>.R</w:t>
+      </w:r>
+      <w:proofErr w:type="spellEnd"/>
       <w:r>
         <w:t xml:space="preserve"> script in </w:t>
       </w:r>
@@ -114,14 +120,12 @@
       <w:r>
         <w:t xml:space="preserve"> folder </w:t>
       </w:r>
-      <w:proofErr w:type="spellStart"/>
       <w:r>
         <w:rPr>
           <w:i/>
         </w:rPr>
         <w:t>Decombinator</w:t>
       </w:r>
-      <w:proofErr w:type="spellEnd"/>
       <w:r>
         <w:t>.</w:t>
       </w:r>
@@ -135,7 +139,10 @@
         </w:numPr>
       </w:pPr>
       <w:r>
-        <w:t xml:space="preserve">Run The script. </w:t>
+        <w:t>Run t</w:t>
+      </w:r>
+      <w:r>
+        <w:t xml:space="preserve">he script. </w:t>
       </w:r>
       <w:r>
         <w:t>Run summary script which gives file with frequencies.</w:t>
@@ -159,12 +166,22 @@
         <w:t>Z-zip</w:t>
       </w:r>
       <w:r>
-        <w:t xml:space="preserve"> to unzip all files to the </w:t>
+        <w:t xml:space="preserve"> to unzip all files</w:t>
+      </w:r>
+      <w:r>
+        <w:t xml:space="preserve"> output from </w:t>
+      </w:r>
+      <w:proofErr w:type="spellStart"/>
+      <w:r>
+        <w:t>Demultiplexor</w:t>
+      </w:r>
+      <w:proofErr w:type="spellEnd"/>
+      <w:r>
+        <w:t xml:space="preserve"> to the </w:t>
       </w:r>
       <w:r>
         <w:t xml:space="preserve">folder containing </w:t>
       </w:r>
-      <w:proofErr w:type="spellStart"/>
       <w:proofErr w:type="gramStart"/>
       <w:r>
         <w:rPr>
@@ -172,7 +189,6 @@
         </w:rPr>
         <w:t>Decombinator</w:t>
       </w:r>
-      <w:proofErr w:type="spellEnd"/>
       <w:r>
         <w:t xml:space="preserve"> ,</w:t>
       </w:r>
@@ -199,7 +215,19 @@
         <w:rPr>
           <w:b/>
         </w:rPr>
-        <w:t>decombinate.bat</w:t>
+        <w:t>D</w:t>
+      </w:r>
+      <w:r>
+        <w:rPr>
+          <w:b/>
+        </w:rPr>
+        <w:t>ecombinate</w:t>
+      </w:r>
+      <w:r>
+        <w:rPr>
+          <w:b/>
+        </w:rPr>
+        <w:t>.bat</w:t>
       </w:r>
       <w:r>
         <w:t xml:space="preserve"> in this folder, removing all switches except of – TRUE (keep out-of-frame sequences). Remove plots and also complete translation etc. </w:t>
@@ -226,26 +254,66 @@
         </w:numPr>
       </w:pPr>
       <w:r>
-        <w:t xml:space="preserve">Move output folders (one for each index combination, i.e. biological sample) out of </w:t>
+        <w:t xml:space="preserve">Move output folders (one for each index combination, </w:t>
+      </w:r>
+      <w:r>
+        <w:t>i.e. biological sample) out of D</w:t>
+      </w:r>
+      <w:r>
+        <w:t xml:space="preserve">ecombinator folder into a new analysis folder.  Process each file using </w:t>
       </w:r>
       <w:proofErr w:type="spellStart"/>
       <w:r>
-        <w:t>decombinator</w:t>
+        <w:rPr>
+          <w:b/>
+        </w:rPr>
+        <w:t>CollapsinatoR.R</w:t>
       </w:r>
       <w:proofErr w:type="spellEnd"/>
       <w:r>
-        <w:t xml:space="preserve"> folder into a new analysis folder.  Process each file using </w:t>
+        <w:t>; this script removes PCR duplicates using the barcode information, and calculates unique TCR RNA molecules; and also unique TCR numbers. The script saves all output files (unique TCR RNA molecules as a six part descriptor, together with a barcode) together in one list file for future use.</w:t>
+      </w:r>
+    </w:p>
+    <w:p>
+      <w:pPr>
+        <w:pStyle w:val="ListParagraph"/>
+        <w:numPr>
+          <w:ilvl w:val="0"/>
+          <w:numId w:val="1"/>
+        </w:numPr>
+      </w:pPr>
+      <w:r>
+        <w:t xml:space="preserve">Process all files output from </w:t>
       </w:r>
       <w:proofErr w:type="spellStart"/>
       <w:r>
         <w:rPr>
           <w:b/>
         </w:rPr>
-        <w:t>CollapsinatoR.R</w:t>
+        <w:t>Collapsinator</w:t>
       </w:r>
       <w:proofErr w:type="spellEnd"/>
       <w:r>
-        <w:t>; this script removes PCR duplicates using the barcode information, and calculates unique TCR RNA molecules; and also unique TCR numbers. The script saves all output files (unique TCR RNA molecules as a six part descriptor, together with a barcode) together in one list file for future use.</w:t>
+        <w:rPr>
+          <w:b/>
+        </w:rPr>
+        <w:t xml:space="preserve"> </w:t>
+      </w:r>
+      <w:r>
+        <w:t>using CDR3extractoR, which adds two</w:t>
+      </w:r>
+      <w:bookmarkStart w:id="0" w:name="_GoBack"/>
+      <w:bookmarkEnd w:id="0"/>
+      <w:r>
+        <w:t xml:space="preserve"> columns containing full length </w:t>
+      </w:r>
+      <w:proofErr w:type="spellStart"/>
+      <w:r>
+        <w:t>aminoacid</w:t>
+      </w:r>
+      <w:proofErr w:type="spellEnd"/>
+      <w:r>
+        <w:t xml:space="preserve"> sequences and CDR3. </w:t>
       </w:r>
     </w:p>
     <w:sectPr>

</xml_diff>

<commit_message>
Updated pipeline; wrote PackagoR which combines the Illumina Index files to give a single forward, backwards and index read. ; updated collapsinator and wrote a version for 6NSP2
</commit_message>
<xml_diff>
--- a/Pipeline for TCR analysis.docx
+++ b/Pipeline for TCR analysis.docx
@@ -18,6 +18,47 @@
       </w:r>
     </w:p>
     <w:p>
+      <w:r>
+        <w:t xml:space="preserve">I have set up a </w:t>
+      </w:r>
+      <w:r>
+        <w:t xml:space="preserve">directory “C:\TCR” with subdirectories </w:t>
+      </w:r>
+      <w:r>
+        <w:rPr>
+          <w:i/>
+          <w:iCs/>
+        </w:rPr>
+        <w:t>input</w:t>
+      </w:r>
+      <w:r>
+        <w:t xml:space="preserve"> and </w:t>
+      </w:r>
+      <w:r>
+        <w:rPr>
+          <w:i/>
+          <w:iCs/>
+        </w:rPr>
+        <w:t>output</w:t>
+      </w:r>
+      <w:r>
+        <w:t xml:space="preserve"> so as to facilitate processing data and speed up running. All scripts and necessary accessories are in </w:t>
+      </w:r>
+      <w:proofErr w:type="spellStart"/>
+      <w:r>
+        <w:t>Decombinator</w:t>
+      </w:r>
+      <w:proofErr w:type="spellEnd"/>
+      <w:r>
+        <w:t xml:space="preserve"> folder on </w:t>
+      </w:r>
+      <w:proofErr w:type="spellStart"/>
+      <w:r>
+        <w:t>github</w:t>
+      </w:r>
+      <w:proofErr w:type="spellEnd"/>
+    </w:p>
+    <w:p>
       <w:pPr>
         <w:pStyle w:val="ListParagraph"/>
         <w:numPr>
@@ -26,15 +67,7 @@
         </w:numPr>
       </w:pPr>
       <w:r>
-        <w:t xml:space="preserve">Download raw data files (3 </w:t>
-      </w:r>
-      <w:proofErr w:type="spellStart"/>
-      <w:r>
-        <w:t>fastqz</w:t>
-      </w:r>
-      <w:proofErr w:type="spellEnd"/>
-      <w:r>
-        <w:t xml:space="preserve"> files) from </w:t>
+        <w:t xml:space="preserve">Download Illumina output files from </w:t>
       </w:r>
       <w:proofErr w:type="spellStart"/>
       <w:r>
@@ -42,7 +75,44 @@
       </w:r>
       <w:proofErr w:type="spellEnd"/>
       <w:r>
-        <w:t xml:space="preserve"> onto a folder on C drive (for fast running).</w:t>
+        <w:t xml:space="preserve"> to </w:t>
+      </w:r>
+      <w:r>
+        <w:rPr>
+          <w:i/>
+          <w:iCs/>
+        </w:rPr>
+        <w:t>input</w:t>
+      </w:r>
+      <w:r>
+        <w:t xml:space="preserve">. If these are the Illumina </w:t>
+      </w:r>
+      <w:proofErr w:type="spellStart"/>
+      <w:r>
+        <w:t>demultiplex</w:t>
+      </w:r>
+      <w:proofErr w:type="spellEnd"/>
+      <w:r>
+        <w:t xml:space="preserve"> files combine them into three files (one for each read) using </w:t>
+      </w:r>
+      <w:proofErr w:type="spellStart"/>
+      <w:r>
+        <w:rPr>
+          <w:b/>
+          <w:bCs/>
+        </w:rPr>
+        <w:t>Packagor</w:t>
+      </w:r>
+      <w:r>
+        <w:rPr>
+          <w:b/>
+          <w:bCs/>
+        </w:rPr>
+        <w:t>.R</w:t>
+      </w:r>
+      <w:proofErr w:type="spellEnd"/>
+      <w:r>
+        <w:t>.</w:t>
       </w:r>
     </w:p>
     <w:p>
@@ -54,10 +124,59 @@
         </w:numPr>
       </w:pPr>
       <w:r>
-        <w:t>Open new working folder (e.g. in R folder)</w:t>
-      </w:r>
-      <w:r>
-        <w:t xml:space="preserve"> which will contain output</w:t>
+        <w:t xml:space="preserve">Upload </w:t>
+      </w:r>
+      <w:proofErr w:type="spellStart"/>
+      <w:r>
+        <w:rPr>
+          <w:b/>
+          <w:bCs/>
+        </w:rPr>
+        <w:t>Packagor</w:t>
+      </w:r>
+      <w:r>
+        <w:rPr>
+          <w:b/>
+          <w:bCs/>
+        </w:rPr>
+        <w:t>.R</w:t>
+      </w:r>
+      <w:proofErr w:type="spellEnd"/>
+      <w:r>
+        <w:t xml:space="preserve"> output to </w:t>
+      </w:r>
+      <w:proofErr w:type="spellStart"/>
+      <w:r>
+        <w:t>RawData</w:t>
+      </w:r>
+      <w:proofErr w:type="spellEnd"/>
+      <w:r>
+        <w:t xml:space="preserve"> folder on </w:t>
+      </w:r>
+      <w:proofErr w:type="spellStart"/>
+      <w:r>
+        <w:t>GridScaler</w:t>
+      </w:r>
+      <w:proofErr w:type="spellEnd"/>
+      <w:r>
+        <w:t xml:space="preserve">. Also move files from </w:t>
+      </w:r>
+      <w:r>
+        <w:rPr>
+          <w:i/>
+          <w:iCs/>
+        </w:rPr>
+        <w:t xml:space="preserve">output </w:t>
+      </w:r>
+      <w:r>
+        <w:t xml:space="preserve">to </w:t>
+      </w:r>
+      <w:r>
+        <w:rPr>
+          <w:i/>
+          <w:iCs/>
+        </w:rPr>
+        <w:t xml:space="preserve">input. </w:t>
       </w:r>
     </w:p>
     <w:p>
@@ -74,6 +193,40 @@
       <w:r>
         <w:t xml:space="preserve"> NOTE this nomenclature differs in different sequence runs.</w:t>
       </w:r>
+      <w:r>
+        <w:t xml:space="preserve"> But </w:t>
+      </w:r>
+      <w:proofErr w:type="spellStart"/>
+      <w:proofErr w:type="gramStart"/>
+      <w:r>
+        <w:rPr>
+          <w:b/>
+          <w:bCs/>
+        </w:rPr>
+        <w:t>Packagor</w:t>
+      </w:r>
+      <w:r>
+        <w:rPr>
+          <w:b/>
+          <w:bCs/>
+        </w:rPr>
+        <w:t>.R</w:t>
+      </w:r>
+      <w:proofErr w:type="spellEnd"/>
+      <w:r>
+        <w:rPr>
+          <w:b/>
+          <w:bCs/>
+        </w:rPr>
+        <w:t xml:space="preserve"> </w:t>
+      </w:r>
+      <w:r>
+        <w:t xml:space="preserve"> always</w:t>
+      </w:r>
+      <w:proofErr w:type="gramEnd"/>
+      <w:r>
+        <w:t xml:space="preserve"> gives this output.</w:t>
+      </w:r>
     </w:p>
     <w:p>
       <w:pPr>
@@ -84,18 +237,10 @@
         </w:numPr>
       </w:pPr>
       <w:r>
-        <w:t xml:space="preserve">Set path to </w:t>
-      </w:r>
-      <w:r>
-        <w:t xml:space="preserve">output, </w:t>
-      </w:r>
-      <w:r>
-        <w:t>data; position of barcode, and position of second index</w:t>
-      </w:r>
-      <w:r>
-        <w:t xml:space="preserve"> in </w:t>
-      </w:r>
-      <w:proofErr w:type="spellStart"/>
+        <w:t xml:space="preserve">Run </w:t>
+      </w:r>
+      <w:proofErr w:type="spellStart"/>
+      <w:proofErr w:type="gramStart"/>
       <w:r>
         <w:rPr>
           <w:b/>
@@ -110,24 +255,46 @@
       </w:r>
       <w:proofErr w:type="spellEnd"/>
       <w:r>
-        <w:t xml:space="preserve"> script in </w:t>
-      </w:r>
-      <w:proofErr w:type="spellStart"/>
-      <w:r>
-        <w:t>github</w:t>
-      </w:r>
-      <w:proofErr w:type="spellEnd"/>
-      <w:r>
-        <w:t xml:space="preserve"> folder </w:t>
+        <w:t xml:space="preserve"> .</w:t>
+      </w:r>
+      <w:proofErr w:type="gramEnd"/>
+      <w:r>
+        <w:t xml:space="preserve">  User-set variables include name of experiment; path for index files; input and output path (default is </w:t>
       </w:r>
       <w:r>
         <w:rPr>
           <w:i/>
-        </w:rPr>
-        <w:t>Decombinator</w:t>
-      </w:r>
-      <w:r>
-        <w:t>.</w:t>
+          <w:iCs/>
+        </w:rPr>
+        <w:t>input</w:t>
+      </w:r>
+      <w:r>
+        <w:t xml:space="preserve"> and </w:t>
+      </w:r>
+      <w:r>
+        <w:rPr>
+          <w:i/>
+          <w:iCs/>
+        </w:rPr>
+        <w:t>output)</w:t>
+      </w:r>
+      <w:r>
+        <w:t>; position of barcode</w:t>
+      </w:r>
+      <w:r>
+        <w:t xml:space="preserve"> (depends on ligation oligo). A</w:t>
+      </w:r>
+      <w:r>
+        <w:t xml:space="preserve">nd </w:t>
+      </w:r>
+      <w:r>
+        <w:t xml:space="preserve">potentially also </w:t>
+      </w:r>
+      <w:r>
+        <w:t>position of second index</w:t>
+      </w:r>
+      <w:r>
+        <w:t xml:space="preserve"> (default is 7-12 on read 1).</w:t>
       </w:r>
     </w:p>
     <w:p>
@@ -137,15 +304,37 @@
           <w:ilvl w:val="0"/>
           <w:numId w:val="1"/>
         </w:numPr>
-      </w:pPr>
-      <w:r>
-        <w:t>Run t</w:t>
-      </w:r>
-      <w:r>
-        <w:t xml:space="preserve">he script. </w:t>
-      </w:r>
-      <w:r>
-        <w:t>Run summary script which gives file with frequencies.</w:t>
+        <w:rPr>
+          <w:i/>
+          <w:iCs/>
+        </w:rPr>
+      </w:pPr>
+      <w:r>
+        <w:t xml:space="preserve">Upload output to </w:t>
+      </w:r>
+      <w:proofErr w:type="spellStart"/>
+      <w:r>
+        <w:t>GridScaler</w:t>
+      </w:r>
+      <w:proofErr w:type="spellEnd"/>
+      <w:r>
+        <w:t xml:space="preserve">, folder </w:t>
+      </w:r>
+      <w:proofErr w:type="spellStart"/>
+      <w:r>
+        <w:rPr>
+          <w:i/>
+          <w:iCs/>
+        </w:rPr>
+        <w:t>demultiplex_BC</w:t>
+      </w:r>
+      <w:proofErr w:type="spellEnd"/>
+      <w:r>
+        <w:rPr>
+          <w:i/>
+          <w:iCs/>
+        </w:rPr>
+        <w:t xml:space="preserve"> </w:t>
       </w:r>
     </w:p>
     <w:p>
@@ -169,20 +358,27 @@
         <w:t xml:space="preserve"> to unzip all files</w:t>
       </w:r>
       <w:r>
-        <w:t xml:space="preserve"> output from </w:t>
-      </w:r>
-      <w:proofErr w:type="spellStart"/>
-      <w:r>
-        <w:t>Demultiplexor</w:t>
-      </w:r>
-      <w:proofErr w:type="spellEnd"/>
-      <w:r>
-        <w:t xml:space="preserve"> to the </w:t>
+        <w:t xml:space="preserve"> </w:t>
+      </w:r>
+      <w:r>
+        <w:t xml:space="preserve">from </w:t>
+      </w:r>
+      <w:r>
+        <w:rPr>
+          <w:i/>
+          <w:iCs/>
+        </w:rPr>
+        <w:t>output</w:t>
+      </w:r>
+      <w:r>
+        <w:t xml:space="preserve"> </w:t>
+      </w:r>
+      <w:r>
+        <w:t xml:space="preserve">a </w:t>
       </w:r>
       <w:r>
         <w:t xml:space="preserve">folder containing </w:t>
       </w:r>
-      <w:proofErr w:type="gramStart"/>
       <w:r>
         <w:rPr>
           <w:b/>
@@ -190,11 +386,10 @@
         <w:t>Decombinator</w:t>
       </w:r>
       <w:r>
-        <w:t xml:space="preserve"> ,</w:t>
-      </w:r>
-      <w:proofErr w:type="gramEnd"/>
-      <w:r>
-        <w:t xml:space="preserve"> preferably </w:t>
+        <w:t>V2</w:t>
+      </w:r>
+      <w:r>
+        <w:t xml:space="preserve">, preferably </w:t>
       </w:r>
       <w:r>
         <w:t>on C drive (for faster running).</w:t>
@@ -267,7 +462,15 @@
         <w:rPr>
           <w:b/>
         </w:rPr>
-        <w:t>CollapsinatoR.R</w:t>
+        <w:t>Coll</w:t>
+      </w:r>
+      <w:bookmarkStart w:id="0" w:name="_GoBack"/>
+      <w:bookmarkEnd w:id="0"/>
+      <w:r>
+        <w:rPr>
+          <w:b/>
+        </w:rPr>
+        <w:t>apsinatoR.R</w:t>
       </w:r>
       <w:proofErr w:type="spellEnd"/>
       <w:r>
@@ -300,12 +503,7 @@
         <w:t xml:space="preserve"> </w:t>
       </w:r>
       <w:r>
-        <w:t>using CDR3extractoR, which adds two</w:t>
-      </w:r>
-      <w:bookmarkStart w:id="0" w:name="_GoBack"/>
-      <w:bookmarkEnd w:id="0"/>
-      <w:r>
-        <w:t xml:space="preserve"> columns containing full length </w:t>
+        <w:t xml:space="preserve">using CDR3extractoR, which adds two columns containing full length </w:t>
       </w:r>
       <w:proofErr w:type="spellStart"/>
       <w:r>

</xml_diff>